<commit_message>
Start reddit app, clean old components and files, add templates and styles
</commit_message>
<xml_diff>
--- a/How-To.docx
+++ b/How-To.docx
@@ -1,13 +1,21 @@
 
 <file path=word/document.xml><?xml version="1.0" encoding="utf-8"?>
-<w:document xmlns:wpc="http://schemas.microsoft.com/office/word/2010/wordprocessingCanvas" xmlns:mc="http://schemas.openxmlformats.org/markup-compatibility/2006" xmlns:o="urn:schemas-microsoft-com:office:office" xmlns:r="http://schemas.openxmlformats.org/officeDocument/2006/relationships" xmlns:m="http://schemas.openxmlformats.org/officeDocument/2006/math" xmlns:v="urn:schemas-microsoft-com:vml" xmlns:wp14="http://schemas.microsoft.com/office/word/2010/wordprocessingDrawing" xmlns:wp="http://schemas.openxmlformats.org/drawingml/2006/wordprocessingDrawing" xmlns:w10="urn:schemas-microsoft-com:office:word" xmlns:w="http://schemas.openxmlformats.org/wordprocessingml/2006/main" xmlns:w14="http://schemas.microsoft.com/office/word/2010/wordml" xmlns:w15="http://schemas.microsoft.com/office/word/2012/wordml" xmlns:wpg="http://schemas.microsoft.com/office/word/2010/wordprocessingGroup" xmlns:wpi="http://schemas.microsoft.com/office/word/2010/wordprocessingInk" xmlns:wne="http://schemas.microsoft.com/office/word/2006/wordml" xmlns:wps="http://schemas.microsoft.com/office/word/2010/wordprocessingShape" mc:Ignorable="w14 w15 wp14">
+<w:document xmlns:wpc="http://schemas.microsoft.com/office/word/2010/wordprocessingCanvas" xmlns:cx="http://schemas.microsoft.com/office/drawing/2014/chartex" xmlns:cx1="http://schemas.microsoft.com/office/drawing/2015/9/8/chartex" xmlns:mc="http://schemas.openxmlformats.org/markup-compatibility/2006" xmlns:o="urn:schemas-microsoft-com:office:office" xmlns:r="http://schemas.openxmlformats.org/officeDocument/2006/relationships" xmlns:m="http://schemas.openxmlformats.org/officeDocument/2006/math" xmlns:v="urn:schemas-microsoft-com:vml" xmlns:wp14="http://schemas.microsoft.com/office/word/2010/wordprocessingDrawing" xmlns:wp="http://schemas.openxmlformats.org/drawingml/2006/wordprocessingDrawing" xmlns:w10="urn:schemas-microsoft-com:office:word" xmlns:w="http://schemas.openxmlformats.org/wordprocessingml/2006/main" xmlns:w14="http://schemas.microsoft.com/office/word/2010/wordml" xmlns:w15="http://schemas.microsoft.com/office/word/2012/wordml" xmlns:w16se="http://schemas.microsoft.com/office/word/2015/wordml/symex" xmlns:wpg="http://schemas.microsoft.com/office/word/2010/wordprocessingGroup" xmlns:wpi="http://schemas.microsoft.com/office/word/2010/wordprocessingInk" xmlns:wne="http://schemas.microsoft.com/office/word/2006/wordml" xmlns:wps="http://schemas.microsoft.com/office/word/2010/wordprocessingShape" mc:Ignorable="w14 w15 w16se wp14">
   <w:body>
     <w:p>
       <w:pPr>
         <w:pStyle w:val="Heading1"/>
       </w:pPr>
       <w:r>
-        <w:t>Setting up AngularJs 2</w:t>
+        <w:t xml:space="preserve">Setting up </w:t>
+      </w:r>
+      <w:proofErr w:type="spellStart"/>
+      <w:r>
+        <w:t>AngularJs</w:t>
+      </w:r>
+      <w:proofErr w:type="spellEnd"/>
+      <w:r>
+        <w:t xml:space="preserve"> 2</w:t>
       </w:r>
     </w:p>
     <w:p>
@@ -42,12 +50,23 @@
           <w:sz w:val="20"/>
         </w:rPr>
       </w:pPr>
-      <w:r>
-        <w:rPr>
-          <w:rFonts w:ascii="Consolas" w:hAnsi="Consolas" w:cs="Consolas"/>
-          <w:sz w:val="20"/>
-        </w:rPr>
-        <w:t>npm install -g @angular/cli@1.0.0-rc.0</w:t>
+      <w:proofErr w:type="spellStart"/>
+      <w:proofErr w:type="gramStart"/>
+      <w:r>
+        <w:rPr>
+          <w:rFonts w:ascii="Consolas" w:hAnsi="Consolas" w:cs="Consolas"/>
+          <w:sz w:val="20"/>
+        </w:rPr>
+        <w:t>npm</w:t>
+      </w:r>
+      <w:proofErr w:type="spellEnd"/>
+      <w:proofErr w:type="gramEnd"/>
+      <w:r>
+        <w:rPr>
+          <w:rFonts w:ascii="Consolas" w:hAnsi="Consolas" w:cs="Consolas"/>
+          <w:sz w:val="20"/>
+        </w:rPr>
+        <w:t xml:space="preserve"> install -g @angular/cli@1.0.0-rc.0</w:t>
       </w:r>
     </w:p>
     <w:p>
@@ -70,12 +89,21 @@
           <w:sz w:val="20"/>
         </w:rPr>
       </w:pPr>
-      <w:r>
-        <w:rPr>
-          <w:rFonts w:ascii="Consolas" w:hAnsi="Consolas" w:cs="Consolas"/>
-          <w:sz w:val="20"/>
-        </w:rPr>
-        <w:t>ng new angular-hello-world</w:t>
+      <w:proofErr w:type="gramStart"/>
+      <w:r>
+        <w:rPr>
+          <w:rFonts w:ascii="Consolas" w:hAnsi="Consolas" w:cs="Consolas"/>
+          <w:sz w:val="20"/>
+        </w:rPr>
+        <w:t>ng</w:t>
+      </w:r>
+      <w:proofErr w:type="gramEnd"/>
+      <w:r>
+        <w:rPr>
+          <w:rFonts w:ascii="Consolas" w:hAnsi="Consolas" w:cs="Consolas"/>
+          <w:sz w:val="20"/>
+        </w:rPr>
+        <w:t xml:space="preserve"> new angular-hello-world</w:t>
       </w:r>
     </w:p>
     <w:p>
@@ -98,12 +126,23 @@
           <w:sz w:val="20"/>
         </w:rPr>
       </w:pPr>
-      <w:r>
-        <w:rPr>
-          <w:rFonts w:ascii="Consolas" w:hAnsi="Consolas" w:cs="Consolas"/>
-          <w:sz w:val="20"/>
-        </w:rPr>
-        <w:t>npm install</w:t>
+      <w:proofErr w:type="spellStart"/>
+      <w:proofErr w:type="gramStart"/>
+      <w:r>
+        <w:rPr>
+          <w:rFonts w:ascii="Consolas" w:hAnsi="Consolas" w:cs="Consolas"/>
+          <w:sz w:val="20"/>
+        </w:rPr>
+        <w:t>npm</w:t>
+      </w:r>
+      <w:proofErr w:type="spellEnd"/>
+      <w:proofErr w:type="gramEnd"/>
+      <w:r>
+        <w:rPr>
+          <w:rFonts w:ascii="Consolas" w:hAnsi="Consolas" w:cs="Consolas"/>
+          <w:sz w:val="20"/>
+        </w:rPr>
+        <w:t xml:space="preserve"> install</w:t>
       </w:r>
     </w:p>
     <w:p>
@@ -140,12 +179,21 @@
           <w:sz w:val="20"/>
         </w:rPr>
       </w:pPr>
-      <w:r>
-        <w:rPr>
-          <w:rFonts w:ascii="Consolas" w:hAnsi="Consolas" w:cs="Consolas"/>
-          <w:sz w:val="20"/>
-        </w:rPr>
-        <w:t xml:space="preserve">ng serve </w:t>
+      <w:proofErr w:type="gramStart"/>
+      <w:r>
+        <w:rPr>
+          <w:rFonts w:ascii="Consolas" w:hAnsi="Consolas" w:cs="Consolas"/>
+          <w:sz w:val="20"/>
+        </w:rPr>
+        <w:t>ng</w:t>
+      </w:r>
+      <w:proofErr w:type="gramEnd"/>
+      <w:r>
+        <w:rPr>
+          <w:rFonts w:ascii="Consolas" w:hAnsi="Consolas" w:cs="Consolas"/>
+          <w:sz w:val="20"/>
+        </w:rPr>
+        <w:t xml:space="preserve"> serve </w:t>
       </w:r>
     </w:p>
     <w:p/>
@@ -158,12 +206,21 @@
       </w:r>
     </w:p>
     <w:p>
-      <w:r>
-        <w:rPr>
-          <w:rFonts w:ascii="Consolas" w:hAnsi="Consolas" w:cs="Consolas"/>
-          <w:sz w:val="20"/>
-        </w:rPr>
-        <w:t>ng generate component hello-world</w:t>
+      <w:proofErr w:type="gramStart"/>
+      <w:r>
+        <w:rPr>
+          <w:rFonts w:ascii="Consolas" w:hAnsi="Consolas" w:cs="Consolas"/>
+          <w:sz w:val="20"/>
+        </w:rPr>
+        <w:t>ng</w:t>
+      </w:r>
+      <w:proofErr w:type="gramEnd"/>
+      <w:r>
+        <w:rPr>
+          <w:rFonts w:ascii="Consolas" w:hAnsi="Consolas" w:cs="Consolas"/>
+          <w:sz w:val="20"/>
+        </w:rPr>
+        <w:t xml:space="preserve"> generate component hello-world</w:t>
       </w:r>
       <w:r>
         <w:t xml:space="preserve"> (or </w:t>
@@ -183,8 +240,42 @@
       <w:r>
         <w:t xml:space="preserve">This will create under </w:t>
       </w:r>
-      <w:r>
-        <w:t>src/app a new folder “hello-world” with the .ts, .html, .css and .spec.ts files</w:t>
+      <w:proofErr w:type="spellStart"/>
+      <w:r>
+        <w:t>src</w:t>
+      </w:r>
+      <w:proofErr w:type="spellEnd"/>
+      <w:r>
+        <w:t>/app a new folder “hello-world” with the .</w:t>
+      </w:r>
+      <w:proofErr w:type="spellStart"/>
+      <w:r>
+        <w:t>ts</w:t>
+      </w:r>
+      <w:proofErr w:type="spellEnd"/>
+      <w:r>
+        <w:t xml:space="preserve">, .html, </w:t>
+      </w:r>
+      <w:proofErr w:type="gramStart"/>
+      <w:r>
+        <w:t>.</w:t>
+      </w:r>
+      <w:proofErr w:type="spellStart"/>
+      <w:proofErr w:type="gramEnd"/>
+      <w:r>
+        <w:t>css</w:t>
+      </w:r>
+      <w:proofErr w:type="spellEnd"/>
+      <w:r>
+        <w:t xml:space="preserve"> and .</w:t>
+      </w:r>
+      <w:proofErr w:type="spellStart"/>
+      <w:r>
+        <w:t>spec.ts</w:t>
+      </w:r>
+      <w:proofErr w:type="spellEnd"/>
+      <w:r>
+        <w:t xml:space="preserve"> files</w:t>
       </w:r>
       <w:r>
         <w:t xml:space="preserve"> needed for this component.</w:t>
@@ -207,12 +298,55 @@
           <w:sz w:val="20"/>
         </w:rPr>
       </w:pPr>
-      <w:r>
-        <w:rPr>
-          <w:rFonts w:ascii="Consolas" w:hAnsi="Consolas" w:cs="Consolas"/>
-          <w:sz w:val="20"/>
-        </w:rPr>
-        <w:t>npm i -g npm-check-updates</w:t>
+      <w:proofErr w:type="spellStart"/>
+      <w:proofErr w:type="gramStart"/>
+      <w:r>
+        <w:rPr>
+          <w:rFonts w:ascii="Consolas" w:hAnsi="Consolas" w:cs="Consolas"/>
+          <w:sz w:val="20"/>
+        </w:rPr>
+        <w:t>npm</w:t>
+      </w:r>
+      <w:proofErr w:type="spellEnd"/>
+      <w:proofErr w:type="gramEnd"/>
+      <w:r>
+        <w:rPr>
+          <w:rFonts w:ascii="Consolas" w:hAnsi="Consolas" w:cs="Consolas"/>
+          <w:sz w:val="20"/>
+        </w:rPr>
+        <w:t xml:space="preserve"> </w:t>
+      </w:r>
+      <w:proofErr w:type="spellStart"/>
+      <w:r>
+        <w:rPr>
+          <w:rFonts w:ascii="Consolas" w:hAnsi="Consolas" w:cs="Consolas"/>
+          <w:sz w:val="20"/>
+        </w:rPr>
+        <w:t>i</w:t>
+      </w:r>
+      <w:proofErr w:type="spellEnd"/>
+      <w:r>
+        <w:rPr>
+          <w:rFonts w:ascii="Consolas" w:hAnsi="Consolas" w:cs="Consolas"/>
+          <w:sz w:val="20"/>
+        </w:rPr>
+        <w:t xml:space="preserve"> -g </w:t>
+      </w:r>
+      <w:proofErr w:type="spellStart"/>
+      <w:r>
+        <w:rPr>
+          <w:rFonts w:ascii="Consolas" w:hAnsi="Consolas" w:cs="Consolas"/>
+          <w:sz w:val="20"/>
+        </w:rPr>
+        <w:t>npm</w:t>
+      </w:r>
+      <w:proofErr w:type="spellEnd"/>
+      <w:r>
+        <w:rPr>
+          <w:rFonts w:ascii="Consolas" w:hAnsi="Consolas" w:cs="Consolas"/>
+          <w:sz w:val="20"/>
+        </w:rPr>
+        <w:t>-check-updates</w:t>
       </w:r>
     </w:p>
     <w:p>
@@ -223,24 +357,53 @@
           <w:sz w:val="20"/>
         </w:rPr>
       </w:pPr>
-      <w:r>
-        <w:rPr>
-          <w:rFonts w:ascii="Consolas" w:hAnsi="Consolas" w:cs="Consolas"/>
-          <w:sz w:val="20"/>
-        </w:rPr>
-        <w:t>npm-check-updates -u</w:t>
+      <w:proofErr w:type="spellStart"/>
+      <w:proofErr w:type="gramStart"/>
+      <w:r>
+        <w:rPr>
+          <w:rFonts w:ascii="Consolas" w:hAnsi="Consolas" w:cs="Consolas"/>
+          <w:sz w:val="20"/>
+        </w:rPr>
+        <w:t>npm</w:t>
+      </w:r>
+      <w:proofErr w:type="spellEnd"/>
+      <w:r>
+        <w:rPr>
+          <w:rFonts w:ascii="Consolas" w:hAnsi="Consolas" w:cs="Consolas"/>
+          <w:sz w:val="20"/>
+        </w:rPr>
+        <w:t>-check-updates</w:t>
+      </w:r>
+      <w:proofErr w:type="gramEnd"/>
+      <w:r>
+        <w:rPr>
+          <w:rFonts w:ascii="Consolas" w:hAnsi="Consolas" w:cs="Consolas"/>
+          <w:sz w:val="20"/>
+        </w:rPr>
+        <w:t xml:space="preserve"> -u</w:t>
       </w:r>
     </w:p>
     <w:p>
       <w:pPr>
         <w:spacing w:after="0" w:line="240" w:lineRule="auto"/>
       </w:pPr>
-      <w:r>
-        <w:rPr>
-          <w:rFonts w:ascii="Consolas" w:hAnsi="Consolas" w:cs="Consolas"/>
-          <w:sz w:val="20"/>
-        </w:rPr>
-        <w:t>npm install</w:t>
+      <w:proofErr w:type="spellStart"/>
+      <w:proofErr w:type="gramStart"/>
+      <w:r>
+        <w:rPr>
+          <w:rFonts w:ascii="Consolas" w:hAnsi="Consolas" w:cs="Consolas"/>
+          <w:sz w:val="20"/>
+        </w:rPr>
+        <w:t>npm</w:t>
+      </w:r>
+      <w:proofErr w:type="spellEnd"/>
+      <w:proofErr w:type="gramEnd"/>
+      <w:r>
+        <w:rPr>
+          <w:rFonts w:ascii="Consolas" w:hAnsi="Consolas" w:cs="Consolas"/>
+          <w:sz w:val="20"/>
+        </w:rPr>
+        <w:t xml:space="preserve"> install</w:t>
       </w:r>
     </w:p>
     <w:p>
@@ -250,8 +413,860 @@
     </w:p>
     <w:p>
       <w:pPr>
+        <w:pStyle w:val="Heading2"/>
+      </w:pPr>
+      <w:r>
+        <w:t>Modules</w:t>
+      </w:r>
+    </w:p>
+    <w:p>
+      <w:pPr>
+        <w:shd w:val="clear" w:color="auto" w:fill="1E1E1E"/>
+        <w:spacing w:after="0" w:line="285" w:lineRule="atLeast"/>
+        <w:rPr>
+          <w:rFonts w:ascii="Consolas" w:eastAsia="Times New Roman" w:hAnsi="Consolas" w:cs="Consolas"/>
+          <w:color w:val="D4D4D4"/>
+          <w:sz w:val="21"/>
+          <w:szCs w:val="21"/>
+        </w:rPr>
+      </w:pPr>
+      <w:proofErr w:type="gramStart"/>
+      <w:r>
+        <w:rPr>
+          <w:rFonts w:ascii="Consolas" w:eastAsia="Times New Roman" w:hAnsi="Consolas" w:cs="Consolas"/>
+          <w:color w:val="D4D4D4"/>
+          <w:sz w:val="21"/>
+          <w:szCs w:val="21"/>
+        </w:rPr>
+        <w:t>@</w:t>
+      </w:r>
+      <w:proofErr w:type="spellStart"/>
+      <w:r>
+        <w:rPr>
+          <w:rFonts w:ascii="Consolas" w:eastAsia="Times New Roman" w:hAnsi="Consolas" w:cs="Consolas"/>
+          <w:color w:val="DCDCAA"/>
+          <w:sz w:val="21"/>
+          <w:szCs w:val="21"/>
+        </w:rPr>
+        <w:t>NgModule</w:t>
+      </w:r>
+      <w:proofErr w:type="spellEnd"/>
+      <w:r>
+        <w:rPr>
+          <w:rFonts w:ascii="Consolas" w:eastAsia="Times New Roman" w:hAnsi="Consolas" w:cs="Consolas"/>
+          <w:color w:val="D4D4D4"/>
+          <w:sz w:val="21"/>
+          <w:szCs w:val="21"/>
+        </w:rPr>
+        <w:t>({</w:t>
+      </w:r>
+      <w:proofErr w:type="gramEnd"/>
+    </w:p>
+    <w:p>
+      <w:pPr>
+        <w:shd w:val="clear" w:color="auto" w:fill="1E1E1E"/>
+        <w:spacing w:after="0" w:line="285" w:lineRule="atLeast"/>
+        <w:rPr>
+          <w:rFonts w:ascii="Consolas" w:eastAsia="Times New Roman" w:hAnsi="Consolas" w:cs="Consolas"/>
+          <w:color w:val="D4D4D4"/>
+          <w:sz w:val="21"/>
+          <w:szCs w:val="21"/>
+        </w:rPr>
+      </w:pPr>
+      <w:r>
+        <w:rPr>
+          <w:rFonts w:ascii="Consolas" w:eastAsia="Times New Roman" w:hAnsi="Consolas" w:cs="Consolas"/>
+          <w:color w:val="D4D4D4"/>
+          <w:sz w:val="21"/>
+          <w:szCs w:val="21"/>
+        </w:rPr>
+        <w:t>  </w:t>
+      </w:r>
+      <w:proofErr w:type="gramStart"/>
+      <w:r>
+        <w:rPr>
+          <w:rFonts w:ascii="Consolas" w:eastAsia="Times New Roman" w:hAnsi="Consolas" w:cs="Consolas"/>
+          <w:color w:val="9CDCFE"/>
+          <w:sz w:val="21"/>
+          <w:szCs w:val="21"/>
+        </w:rPr>
+        <w:t>declarations</w:t>
+      </w:r>
+      <w:proofErr w:type="gramEnd"/>
+      <w:r>
+        <w:rPr>
+          <w:rFonts w:ascii="Consolas" w:eastAsia="Times New Roman" w:hAnsi="Consolas" w:cs="Consolas"/>
+          <w:color w:val="9CDCFE"/>
+          <w:sz w:val="21"/>
+          <w:szCs w:val="21"/>
+        </w:rPr>
+        <w:t>:</w:t>
+      </w:r>
+      <w:r>
+        <w:rPr>
+          <w:rFonts w:ascii="Consolas" w:eastAsia="Times New Roman" w:hAnsi="Consolas" w:cs="Consolas"/>
+          <w:color w:val="D4D4D4"/>
+          <w:sz w:val="21"/>
+          <w:szCs w:val="21"/>
+        </w:rPr>
+        <w:t> [</w:t>
+      </w:r>
+    </w:p>
+    <w:p>
+      <w:pPr>
+        <w:shd w:val="clear" w:color="auto" w:fill="1E1E1E"/>
+        <w:spacing w:after="0" w:line="285" w:lineRule="atLeast"/>
+        <w:rPr>
+          <w:rFonts w:ascii="Consolas" w:eastAsia="Times New Roman" w:hAnsi="Consolas" w:cs="Consolas"/>
+          <w:color w:val="D4D4D4"/>
+          <w:sz w:val="21"/>
+          <w:szCs w:val="21"/>
+        </w:rPr>
+      </w:pPr>
+      <w:r>
+        <w:rPr>
+          <w:rFonts w:ascii="Consolas" w:eastAsia="Times New Roman" w:hAnsi="Consolas" w:cs="Consolas"/>
+          <w:color w:val="D4D4D4"/>
+          <w:sz w:val="21"/>
+          <w:szCs w:val="21"/>
+        </w:rPr>
+        <w:t>    </w:t>
+      </w:r>
+      <w:proofErr w:type="spellStart"/>
+      <w:r>
+        <w:rPr>
+          <w:rFonts w:ascii="Consolas" w:eastAsia="Times New Roman" w:hAnsi="Consolas" w:cs="Consolas"/>
+          <w:color w:val="9CDCFE"/>
+          <w:sz w:val="21"/>
+          <w:szCs w:val="21"/>
+        </w:rPr>
+        <w:t>AppComponent</w:t>
+      </w:r>
+      <w:proofErr w:type="spellEnd"/>
+      <w:r>
+        <w:rPr>
+          <w:rFonts w:ascii="Consolas" w:eastAsia="Times New Roman" w:hAnsi="Consolas" w:cs="Consolas"/>
+          <w:color w:val="D4D4D4"/>
+          <w:sz w:val="21"/>
+          <w:szCs w:val="21"/>
+        </w:rPr>
+        <w:t>,</w:t>
+      </w:r>
+    </w:p>
+    <w:p>
+      <w:pPr>
+        <w:shd w:val="clear" w:color="auto" w:fill="1E1E1E"/>
+        <w:spacing w:after="0" w:line="285" w:lineRule="atLeast"/>
+        <w:rPr>
+          <w:rFonts w:ascii="Consolas" w:eastAsia="Times New Roman" w:hAnsi="Consolas" w:cs="Consolas"/>
+          <w:color w:val="D4D4D4"/>
+          <w:sz w:val="21"/>
+          <w:szCs w:val="21"/>
+        </w:rPr>
+      </w:pPr>
+      <w:r>
+        <w:rPr>
+          <w:rFonts w:ascii="Consolas" w:eastAsia="Times New Roman" w:hAnsi="Consolas" w:cs="Consolas"/>
+          <w:color w:val="D4D4D4"/>
+          <w:sz w:val="21"/>
+          <w:szCs w:val="21"/>
+        </w:rPr>
+        <w:t>    </w:t>
+      </w:r>
+      <w:proofErr w:type="spellStart"/>
+      <w:r>
+        <w:rPr>
+          <w:rFonts w:ascii="Consolas" w:eastAsia="Times New Roman" w:hAnsi="Consolas" w:cs="Consolas"/>
+          <w:color w:val="9CDCFE"/>
+          <w:sz w:val="21"/>
+          <w:szCs w:val="21"/>
+        </w:rPr>
+        <w:t>HelloWorldComponent</w:t>
+      </w:r>
+      <w:proofErr w:type="spellEnd"/>
+      <w:r>
+        <w:rPr>
+          <w:rFonts w:ascii="Consolas" w:eastAsia="Times New Roman" w:hAnsi="Consolas" w:cs="Consolas"/>
+          <w:color w:val="D4D4D4"/>
+          <w:sz w:val="21"/>
+          <w:szCs w:val="21"/>
+        </w:rPr>
+        <w:t>,</w:t>
+      </w:r>
+    </w:p>
+    <w:p>
+      <w:pPr>
+        <w:shd w:val="clear" w:color="auto" w:fill="1E1E1E"/>
+        <w:spacing w:after="0" w:line="285" w:lineRule="atLeast"/>
+        <w:rPr>
+          <w:rFonts w:ascii="Consolas" w:eastAsia="Times New Roman" w:hAnsi="Consolas" w:cs="Consolas"/>
+          <w:color w:val="D4D4D4"/>
+          <w:sz w:val="21"/>
+          <w:szCs w:val="21"/>
+        </w:rPr>
+      </w:pPr>
+      <w:r>
+        <w:rPr>
+          <w:rFonts w:ascii="Consolas" w:eastAsia="Times New Roman" w:hAnsi="Consolas" w:cs="Consolas"/>
+          <w:color w:val="D4D4D4"/>
+          <w:sz w:val="21"/>
+          <w:szCs w:val="21"/>
+        </w:rPr>
+        <w:t>    </w:t>
+      </w:r>
+      <w:proofErr w:type="spellStart"/>
+      <w:r>
+        <w:rPr>
+          <w:rFonts w:ascii="Consolas" w:eastAsia="Times New Roman" w:hAnsi="Consolas" w:cs="Consolas"/>
+          <w:color w:val="9CDCFE"/>
+          <w:sz w:val="21"/>
+          <w:szCs w:val="21"/>
+        </w:rPr>
+        <w:t>UserItemComponent</w:t>
+      </w:r>
+      <w:proofErr w:type="spellEnd"/>
+      <w:r>
+        <w:rPr>
+          <w:rFonts w:ascii="Consolas" w:eastAsia="Times New Roman" w:hAnsi="Consolas" w:cs="Consolas"/>
+          <w:color w:val="D4D4D4"/>
+          <w:sz w:val="21"/>
+          <w:szCs w:val="21"/>
+        </w:rPr>
+        <w:t>,</w:t>
+      </w:r>
+    </w:p>
+    <w:p>
+      <w:pPr>
+        <w:shd w:val="clear" w:color="auto" w:fill="1E1E1E"/>
+        <w:spacing w:after="0" w:line="285" w:lineRule="atLeast"/>
+        <w:rPr>
+          <w:rFonts w:ascii="Consolas" w:eastAsia="Times New Roman" w:hAnsi="Consolas" w:cs="Consolas"/>
+          <w:color w:val="D4D4D4"/>
+          <w:sz w:val="21"/>
+          <w:szCs w:val="21"/>
+        </w:rPr>
+      </w:pPr>
+      <w:r>
+        <w:rPr>
+          <w:rFonts w:ascii="Consolas" w:eastAsia="Times New Roman" w:hAnsi="Consolas" w:cs="Consolas"/>
+          <w:color w:val="D4D4D4"/>
+          <w:sz w:val="21"/>
+          <w:szCs w:val="21"/>
+        </w:rPr>
+        <w:t>    </w:t>
+      </w:r>
+      <w:proofErr w:type="spellStart"/>
+      <w:r>
+        <w:rPr>
+          <w:rFonts w:ascii="Consolas" w:eastAsia="Times New Roman" w:hAnsi="Consolas" w:cs="Consolas"/>
+          <w:color w:val="9CDCFE"/>
+          <w:sz w:val="21"/>
+          <w:szCs w:val="21"/>
+        </w:rPr>
+        <w:t>UserListComponent</w:t>
+      </w:r>
+      <w:proofErr w:type="spellEnd"/>
+    </w:p>
+    <w:p>
+      <w:pPr>
+        <w:shd w:val="clear" w:color="auto" w:fill="1E1E1E"/>
+        <w:spacing w:after="0" w:line="285" w:lineRule="atLeast"/>
+        <w:rPr>
+          <w:rFonts w:ascii="Consolas" w:eastAsia="Times New Roman" w:hAnsi="Consolas" w:cs="Consolas"/>
+          <w:color w:val="D4D4D4"/>
+          <w:sz w:val="21"/>
+          <w:szCs w:val="21"/>
+        </w:rPr>
+      </w:pPr>
+      <w:r>
+        <w:rPr>
+          <w:rFonts w:ascii="Consolas" w:eastAsia="Times New Roman" w:hAnsi="Consolas" w:cs="Consolas"/>
+          <w:color w:val="D4D4D4"/>
+          <w:sz w:val="21"/>
+          <w:szCs w:val="21"/>
+        </w:rPr>
+        <w:t>  ],</w:t>
+      </w:r>
+    </w:p>
+    <w:p>
+      <w:pPr>
+        <w:shd w:val="clear" w:color="auto" w:fill="1E1E1E"/>
+        <w:spacing w:after="0" w:line="285" w:lineRule="atLeast"/>
+        <w:rPr>
+          <w:rFonts w:ascii="Consolas" w:eastAsia="Times New Roman" w:hAnsi="Consolas" w:cs="Consolas"/>
+          <w:color w:val="D4D4D4"/>
+          <w:sz w:val="21"/>
+          <w:szCs w:val="21"/>
+        </w:rPr>
+      </w:pPr>
+      <w:r>
+        <w:rPr>
+          <w:rFonts w:ascii="Consolas" w:eastAsia="Times New Roman" w:hAnsi="Consolas" w:cs="Consolas"/>
+          <w:color w:val="D4D4D4"/>
+          <w:sz w:val="21"/>
+          <w:szCs w:val="21"/>
+        </w:rPr>
+        <w:t>  </w:t>
+      </w:r>
+      <w:proofErr w:type="gramStart"/>
+      <w:r>
+        <w:rPr>
+          <w:rFonts w:ascii="Consolas" w:eastAsia="Times New Roman" w:hAnsi="Consolas" w:cs="Consolas"/>
+          <w:color w:val="9CDCFE"/>
+          <w:sz w:val="21"/>
+          <w:szCs w:val="21"/>
+        </w:rPr>
+        <w:t>imports</w:t>
+      </w:r>
+      <w:proofErr w:type="gramEnd"/>
+      <w:r>
+        <w:rPr>
+          <w:rFonts w:ascii="Consolas" w:eastAsia="Times New Roman" w:hAnsi="Consolas" w:cs="Consolas"/>
+          <w:color w:val="9CDCFE"/>
+          <w:sz w:val="21"/>
+          <w:szCs w:val="21"/>
+        </w:rPr>
+        <w:t>:</w:t>
+      </w:r>
+      <w:r>
+        <w:rPr>
+          <w:rFonts w:ascii="Consolas" w:eastAsia="Times New Roman" w:hAnsi="Consolas" w:cs="Consolas"/>
+          <w:color w:val="D4D4D4"/>
+          <w:sz w:val="21"/>
+          <w:szCs w:val="21"/>
+        </w:rPr>
+        <w:t> [</w:t>
+      </w:r>
+    </w:p>
+    <w:p>
+      <w:pPr>
+        <w:shd w:val="clear" w:color="auto" w:fill="1E1E1E"/>
+        <w:spacing w:after="0" w:line="285" w:lineRule="atLeast"/>
+        <w:rPr>
+          <w:rFonts w:ascii="Consolas" w:eastAsia="Times New Roman" w:hAnsi="Consolas" w:cs="Consolas"/>
+          <w:color w:val="D4D4D4"/>
+          <w:sz w:val="21"/>
+          <w:szCs w:val="21"/>
+        </w:rPr>
+      </w:pPr>
+      <w:r>
+        <w:rPr>
+          <w:rFonts w:ascii="Consolas" w:eastAsia="Times New Roman" w:hAnsi="Consolas" w:cs="Consolas"/>
+          <w:color w:val="D4D4D4"/>
+          <w:sz w:val="21"/>
+          <w:szCs w:val="21"/>
+        </w:rPr>
+        <w:t>    </w:t>
+      </w:r>
+      <w:proofErr w:type="spellStart"/>
+      <w:r>
+        <w:rPr>
+          <w:rFonts w:ascii="Consolas" w:eastAsia="Times New Roman" w:hAnsi="Consolas" w:cs="Consolas"/>
+          <w:color w:val="9CDCFE"/>
+          <w:sz w:val="21"/>
+          <w:szCs w:val="21"/>
+        </w:rPr>
+        <w:t>BrowserModule</w:t>
+      </w:r>
+      <w:proofErr w:type="spellEnd"/>
+      <w:r>
+        <w:rPr>
+          <w:rFonts w:ascii="Consolas" w:eastAsia="Times New Roman" w:hAnsi="Consolas" w:cs="Consolas"/>
+          <w:color w:val="D4D4D4"/>
+          <w:sz w:val="21"/>
+          <w:szCs w:val="21"/>
+        </w:rPr>
+        <w:t>,</w:t>
+      </w:r>
+    </w:p>
+    <w:p>
+      <w:pPr>
+        <w:shd w:val="clear" w:color="auto" w:fill="1E1E1E"/>
+        <w:spacing w:after="0" w:line="285" w:lineRule="atLeast"/>
+        <w:rPr>
+          <w:rFonts w:ascii="Consolas" w:eastAsia="Times New Roman" w:hAnsi="Consolas" w:cs="Consolas"/>
+          <w:color w:val="D4D4D4"/>
+          <w:sz w:val="21"/>
+          <w:szCs w:val="21"/>
+        </w:rPr>
+      </w:pPr>
+      <w:r>
+        <w:rPr>
+          <w:rFonts w:ascii="Consolas" w:eastAsia="Times New Roman" w:hAnsi="Consolas" w:cs="Consolas"/>
+          <w:color w:val="D4D4D4"/>
+          <w:sz w:val="21"/>
+          <w:szCs w:val="21"/>
+        </w:rPr>
+        <w:t>    </w:t>
+      </w:r>
+      <w:proofErr w:type="spellStart"/>
+      <w:r>
+        <w:rPr>
+          <w:rFonts w:ascii="Consolas" w:eastAsia="Times New Roman" w:hAnsi="Consolas" w:cs="Consolas"/>
+          <w:color w:val="9CDCFE"/>
+          <w:sz w:val="21"/>
+          <w:szCs w:val="21"/>
+        </w:rPr>
+        <w:t>FormsModule</w:t>
+      </w:r>
+      <w:proofErr w:type="spellEnd"/>
+      <w:r>
+        <w:rPr>
+          <w:rFonts w:ascii="Consolas" w:eastAsia="Times New Roman" w:hAnsi="Consolas" w:cs="Consolas"/>
+          <w:color w:val="D4D4D4"/>
+          <w:sz w:val="21"/>
+          <w:szCs w:val="21"/>
+        </w:rPr>
+        <w:t>,</w:t>
+      </w:r>
+    </w:p>
+    <w:p>
+      <w:pPr>
+        <w:shd w:val="clear" w:color="auto" w:fill="1E1E1E"/>
+        <w:spacing w:after="0" w:line="285" w:lineRule="atLeast"/>
+        <w:rPr>
+          <w:rFonts w:ascii="Consolas" w:eastAsia="Times New Roman" w:hAnsi="Consolas" w:cs="Consolas"/>
+          <w:color w:val="D4D4D4"/>
+          <w:sz w:val="21"/>
+          <w:szCs w:val="21"/>
+        </w:rPr>
+      </w:pPr>
+      <w:r>
+        <w:rPr>
+          <w:rFonts w:ascii="Consolas" w:eastAsia="Times New Roman" w:hAnsi="Consolas" w:cs="Consolas"/>
+          <w:color w:val="D4D4D4"/>
+          <w:sz w:val="21"/>
+          <w:szCs w:val="21"/>
+        </w:rPr>
+        <w:t>    </w:t>
+      </w:r>
+      <w:proofErr w:type="spellStart"/>
+      <w:r>
+        <w:rPr>
+          <w:rFonts w:ascii="Consolas" w:eastAsia="Times New Roman" w:hAnsi="Consolas" w:cs="Consolas"/>
+          <w:color w:val="9CDCFE"/>
+          <w:sz w:val="21"/>
+          <w:szCs w:val="21"/>
+        </w:rPr>
+        <w:t>HttpModule</w:t>
+      </w:r>
+      <w:proofErr w:type="spellEnd"/>
+    </w:p>
+    <w:p>
+      <w:pPr>
+        <w:shd w:val="clear" w:color="auto" w:fill="1E1E1E"/>
+        <w:spacing w:after="0" w:line="285" w:lineRule="atLeast"/>
+        <w:rPr>
+          <w:rFonts w:ascii="Consolas" w:eastAsia="Times New Roman" w:hAnsi="Consolas" w:cs="Consolas"/>
+          <w:color w:val="D4D4D4"/>
+          <w:sz w:val="21"/>
+          <w:szCs w:val="21"/>
+        </w:rPr>
+      </w:pPr>
+      <w:r>
+        <w:rPr>
+          <w:rFonts w:ascii="Consolas" w:eastAsia="Times New Roman" w:hAnsi="Consolas" w:cs="Consolas"/>
+          <w:color w:val="D4D4D4"/>
+          <w:sz w:val="21"/>
+          <w:szCs w:val="21"/>
+        </w:rPr>
+        <w:t>  ],</w:t>
+      </w:r>
+    </w:p>
+    <w:p>
+      <w:pPr>
+        <w:shd w:val="clear" w:color="auto" w:fill="1E1E1E"/>
+        <w:spacing w:after="0" w:line="285" w:lineRule="atLeast"/>
+        <w:rPr>
+          <w:rFonts w:ascii="Consolas" w:eastAsia="Times New Roman" w:hAnsi="Consolas" w:cs="Consolas"/>
+          <w:color w:val="D4D4D4"/>
+          <w:sz w:val="21"/>
+          <w:szCs w:val="21"/>
+        </w:rPr>
+      </w:pPr>
+      <w:r>
+        <w:rPr>
+          <w:rFonts w:ascii="Consolas" w:eastAsia="Times New Roman" w:hAnsi="Consolas" w:cs="Consolas"/>
+          <w:color w:val="D4D4D4"/>
+          <w:sz w:val="21"/>
+          <w:szCs w:val="21"/>
+        </w:rPr>
+        <w:t>  </w:t>
+      </w:r>
+      <w:proofErr w:type="gramStart"/>
+      <w:r>
+        <w:rPr>
+          <w:rFonts w:ascii="Consolas" w:eastAsia="Times New Roman" w:hAnsi="Consolas" w:cs="Consolas"/>
+          <w:color w:val="9CDCFE"/>
+          <w:sz w:val="21"/>
+          <w:szCs w:val="21"/>
+        </w:rPr>
+        <w:t>providers</w:t>
+      </w:r>
+      <w:proofErr w:type="gramEnd"/>
+      <w:r>
+        <w:rPr>
+          <w:rFonts w:ascii="Consolas" w:eastAsia="Times New Roman" w:hAnsi="Consolas" w:cs="Consolas"/>
+          <w:color w:val="9CDCFE"/>
+          <w:sz w:val="21"/>
+          <w:szCs w:val="21"/>
+        </w:rPr>
+        <w:t>:</w:t>
+      </w:r>
+      <w:r>
+        <w:rPr>
+          <w:rFonts w:ascii="Consolas" w:eastAsia="Times New Roman" w:hAnsi="Consolas" w:cs="Consolas"/>
+          <w:color w:val="D4D4D4"/>
+          <w:sz w:val="21"/>
+          <w:szCs w:val="21"/>
+        </w:rPr>
+        <w:t> [],</w:t>
+      </w:r>
+    </w:p>
+    <w:p>
+      <w:pPr>
+        <w:shd w:val="clear" w:color="auto" w:fill="1E1E1E"/>
+        <w:spacing w:after="0" w:line="285" w:lineRule="atLeast"/>
+        <w:rPr>
+          <w:rFonts w:ascii="Consolas" w:eastAsia="Times New Roman" w:hAnsi="Consolas" w:cs="Consolas"/>
+          <w:color w:val="D4D4D4"/>
+          <w:sz w:val="21"/>
+          <w:szCs w:val="21"/>
+        </w:rPr>
+      </w:pPr>
+      <w:r>
+        <w:rPr>
+          <w:rFonts w:ascii="Consolas" w:eastAsia="Times New Roman" w:hAnsi="Consolas" w:cs="Consolas"/>
+          <w:color w:val="D4D4D4"/>
+          <w:sz w:val="21"/>
+          <w:szCs w:val="21"/>
+        </w:rPr>
+        <w:t>  </w:t>
+      </w:r>
+      <w:proofErr w:type="gramStart"/>
+      <w:r>
+        <w:rPr>
+          <w:rFonts w:ascii="Consolas" w:eastAsia="Times New Roman" w:hAnsi="Consolas" w:cs="Consolas"/>
+          <w:color w:val="9CDCFE"/>
+          <w:sz w:val="21"/>
+          <w:szCs w:val="21"/>
+        </w:rPr>
+        <w:t>bootstrap</w:t>
+      </w:r>
+      <w:proofErr w:type="gramEnd"/>
+      <w:r>
+        <w:rPr>
+          <w:rFonts w:ascii="Consolas" w:eastAsia="Times New Roman" w:hAnsi="Consolas" w:cs="Consolas"/>
+          <w:color w:val="9CDCFE"/>
+          <w:sz w:val="21"/>
+          <w:szCs w:val="21"/>
+        </w:rPr>
+        <w:t>:</w:t>
+      </w:r>
+      <w:r>
+        <w:rPr>
+          <w:rFonts w:ascii="Consolas" w:eastAsia="Times New Roman" w:hAnsi="Consolas" w:cs="Consolas"/>
+          <w:color w:val="D4D4D4"/>
+          <w:sz w:val="21"/>
+          <w:szCs w:val="21"/>
+        </w:rPr>
+        <w:t> [</w:t>
+      </w:r>
+      <w:proofErr w:type="spellStart"/>
+      <w:r>
+        <w:rPr>
+          <w:rFonts w:ascii="Consolas" w:eastAsia="Times New Roman" w:hAnsi="Consolas" w:cs="Consolas"/>
+          <w:color w:val="9CDCFE"/>
+          <w:sz w:val="21"/>
+          <w:szCs w:val="21"/>
+        </w:rPr>
+        <w:t>AppComponent</w:t>
+      </w:r>
+      <w:proofErr w:type="spellEnd"/>
+      <w:r>
+        <w:rPr>
+          <w:rFonts w:ascii="Consolas" w:eastAsia="Times New Roman" w:hAnsi="Consolas" w:cs="Consolas"/>
+          <w:color w:val="D4D4D4"/>
+          <w:sz w:val="21"/>
+          <w:szCs w:val="21"/>
+        </w:rPr>
+        <w:t>]</w:t>
+      </w:r>
+    </w:p>
+    <w:p>
+      <w:pPr>
+        <w:shd w:val="clear" w:color="auto" w:fill="1E1E1E"/>
+        <w:spacing w:after="0" w:line="285" w:lineRule="atLeast"/>
+        <w:rPr>
+          <w:rFonts w:ascii="Consolas" w:eastAsia="Times New Roman" w:hAnsi="Consolas" w:cs="Consolas"/>
+          <w:color w:val="D4D4D4"/>
+          <w:sz w:val="21"/>
+          <w:szCs w:val="21"/>
+        </w:rPr>
+      </w:pPr>
+      <w:r>
+        <w:rPr>
+          <w:rFonts w:ascii="Consolas" w:eastAsia="Times New Roman" w:hAnsi="Consolas" w:cs="Consolas"/>
+          <w:color w:val="D4D4D4"/>
+          <w:sz w:val="21"/>
+          <w:szCs w:val="21"/>
+        </w:rPr>
+        <w:t>})</w:t>
+      </w:r>
+    </w:p>
+    <w:p>
+      <w:pPr>
+        <w:shd w:val="clear" w:color="auto" w:fill="1E1E1E"/>
+        <w:spacing w:after="0" w:line="285" w:lineRule="atLeast"/>
+        <w:rPr>
+          <w:rFonts w:ascii="Consolas" w:eastAsia="Times New Roman" w:hAnsi="Consolas" w:cs="Consolas"/>
+          <w:color w:val="D4D4D4"/>
+          <w:sz w:val="21"/>
+          <w:szCs w:val="21"/>
+        </w:rPr>
+      </w:pPr>
+      <w:proofErr w:type="gramStart"/>
+      <w:r>
+        <w:rPr>
+          <w:rFonts w:ascii="Consolas" w:eastAsia="Times New Roman" w:hAnsi="Consolas" w:cs="Consolas"/>
+          <w:color w:val="C586C0"/>
+          <w:sz w:val="21"/>
+          <w:szCs w:val="21"/>
+        </w:rPr>
+        <w:t>export</w:t>
+      </w:r>
+      <w:proofErr w:type="gramEnd"/>
+      <w:r>
+        <w:rPr>
+          <w:rFonts w:ascii="Consolas" w:eastAsia="Times New Roman" w:hAnsi="Consolas" w:cs="Consolas"/>
+          <w:color w:val="D4D4D4"/>
+          <w:sz w:val="21"/>
+          <w:szCs w:val="21"/>
+        </w:rPr>
+        <w:t> </w:t>
+      </w:r>
+      <w:r>
+        <w:rPr>
+          <w:rFonts w:ascii="Consolas" w:eastAsia="Times New Roman" w:hAnsi="Consolas" w:cs="Consolas"/>
+          <w:color w:val="569CD6"/>
+          <w:sz w:val="21"/>
+          <w:szCs w:val="21"/>
+        </w:rPr>
+        <w:t>class</w:t>
+      </w:r>
+      <w:r>
+        <w:rPr>
+          <w:rFonts w:ascii="Consolas" w:eastAsia="Times New Roman" w:hAnsi="Consolas" w:cs="Consolas"/>
+          <w:color w:val="D4D4D4"/>
+          <w:sz w:val="21"/>
+          <w:szCs w:val="21"/>
+        </w:rPr>
+        <w:t> </w:t>
+      </w:r>
+      <w:proofErr w:type="spellStart"/>
+      <w:r>
+        <w:rPr>
+          <w:rFonts w:ascii="Consolas" w:eastAsia="Times New Roman" w:hAnsi="Consolas" w:cs="Consolas"/>
+          <w:color w:val="4EC9B0"/>
+          <w:sz w:val="21"/>
+          <w:szCs w:val="21"/>
+        </w:rPr>
+        <w:t>AppModule</w:t>
+      </w:r>
+      <w:proofErr w:type="spellEnd"/>
+      <w:r>
+        <w:rPr>
+          <w:rFonts w:ascii="Consolas" w:eastAsia="Times New Roman" w:hAnsi="Consolas" w:cs="Consolas"/>
+          <w:color w:val="D4D4D4"/>
+          <w:sz w:val="21"/>
+          <w:szCs w:val="21"/>
+        </w:rPr>
+        <w:t> { }</w:t>
+      </w:r>
+    </w:p>
+    <w:p>
+      <w:pPr>
+        <w:shd w:val="clear" w:color="auto" w:fill="1E1E1E"/>
+        <w:spacing w:after="0" w:line="285" w:lineRule="atLeast"/>
+        <w:rPr>
+          <w:rFonts w:ascii="Consolas" w:eastAsia="Times New Roman" w:hAnsi="Consolas" w:cs="Consolas"/>
+          <w:color w:val="D4D4D4"/>
+          <w:sz w:val="21"/>
+          <w:szCs w:val="21"/>
+        </w:rPr>
+      </w:pPr>
+    </w:p>
+    <w:p>
+      <w:pPr>
         <w:spacing w:after="0" w:line="240" w:lineRule="auto"/>
       </w:pPr>
+      <w:r>
+        <w:lastRenderedPageBreak/>
+        <w:t xml:space="preserve">There are 3 keys: </w:t>
+      </w:r>
+      <w:r>
+        <w:rPr>
+          <w:i/>
+        </w:rPr>
+        <w:t>declarations</w:t>
+      </w:r>
+      <w:r>
+        <w:t xml:space="preserve">, </w:t>
+      </w:r>
+      <w:r>
+        <w:rPr>
+          <w:i/>
+        </w:rPr>
+        <w:t>imports</w:t>
+      </w:r>
+      <w:r>
+        <w:t xml:space="preserve"> and </w:t>
+      </w:r>
+      <w:r>
+        <w:rPr>
+          <w:i/>
+        </w:rPr>
+        <w:t>bootstrap</w:t>
+      </w:r>
+    </w:p>
+    <w:p>
+      <w:pPr>
+        <w:spacing w:after="0" w:line="240" w:lineRule="auto"/>
+      </w:pPr>
+    </w:p>
+    <w:p>
+      <w:pPr>
+        <w:pStyle w:val="Heading3"/>
+      </w:pPr>
+      <w:r>
+        <w:t>Declarations</w:t>
+      </w:r>
+    </w:p>
+    <w:p>
+      <w:pPr>
+        <w:spacing w:after="0" w:line="240" w:lineRule="auto"/>
+      </w:pPr>
+      <w:r>
+        <w:t>D</w:t>
+      </w:r>
+      <w:r>
+        <w:t xml:space="preserve">eclarations specifies the </w:t>
+      </w:r>
+      <w:r>
+        <w:rPr>
+          <w:b/>
+        </w:rPr>
+        <w:t>components that are defined in this module</w:t>
+      </w:r>
+      <w:r>
+        <w:t xml:space="preserve">. </w:t>
+      </w:r>
+    </w:p>
+    <w:p>
+      <w:pPr>
+        <w:spacing w:after="0" w:line="240" w:lineRule="auto"/>
+      </w:pPr>
+      <w:r>
+        <w:t xml:space="preserve">This is an important idea in Angular: You have to declare components in </w:t>
+      </w:r>
+      <w:proofErr w:type="gramStart"/>
+      <w:r>
+        <w:t>a</w:t>
+      </w:r>
+      <w:proofErr w:type="gramEnd"/>
+      <w:r>
+        <w:t xml:space="preserve"> </w:t>
+      </w:r>
+      <w:proofErr w:type="spellStart"/>
+      <w:r>
+        <w:t>NgModule</w:t>
+      </w:r>
+      <w:proofErr w:type="spellEnd"/>
+      <w:r>
+        <w:t xml:space="preserve"> before you can use them in your templates.</w:t>
+      </w:r>
+    </w:p>
+    <w:p>
+      <w:pPr>
+        <w:spacing w:after="0" w:line="240" w:lineRule="auto"/>
+      </w:pPr>
+    </w:p>
+    <w:p>
+      <w:pPr>
+        <w:pStyle w:val="Heading2"/>
+      </w:pPr>
+      <w:r>
+        <w:t>Imports</w:t>
+      </w:r>
+    </w:p>
+    <w:p>
+      <w:pPr>
+        <w:spacing w:after="0" w:line="240" w:lineRule="auto"/>
+      </w:pPr>
+      <w:r>
+        <w:t>I</w:t>
+      </w:r>
+      <w:r>
+        <w:t xml:space="preserve">mports describes which </w:t>
+      </w:r>
+      <w:r>
+        <w:rPr>
+          <w:b/>
+        </w:rPr>
+        <w:t>dependencies this module has</w:t>
+      </w:r>
+      <w:r>
+        <w:t xml:space="preserve">. We’re creating a browser app, so we want to import the </w:t>
+      </w:r>
+      <w:proofErr w:type="spellStart"/>
+      <w:r>
+        <w:t>BrowserModule</w:t>
+      </w:r>
+      <w:proofErr w:type="spellEnd"/>
+      <w:r>
+        <w:t>. If your module depends on other modules, you list them here.</w:t>
+      </w:r>
+    </w:p>
+    <w:p>
+      <w:pPr>
+        <w:spacing w:after="0" w:line="240" w:lineRule="auto"/>
+      </w:pPr>
+    </w:p>
+    <w:p>
+      <w:pPr>
+        <w:pStyle w:val="Heading2"/>
+      </w:pPr>
+      <w:r>
+        <w:t>Bootstrap</w:t>
+      </w:r>
+    </w:p>
+    <w:p>
+      <w:pPr>
+        <w:spacing w:after="0" w:line="240" w:lineRule="auto"/>
+      </w:pPr>
+      <w:r>
+        <w:t>B</w:t>
+      </w:r>
+      <w:r>
+        <w:t xml:space="preserve">ootstrap tells Angular that </w:t>
+      </w:r>
+      <w:r>
+        <w:rPr>
+          <w:b/>
+        </w:rPr>
+        <w:t>when this module is used to bootstrap an app</w:t>
+      </w:r>
+      <w:r>
+        <w:t xml:space="preserve">, we need to load the </w:t>
+      </w:r>
+      <w:proofErr w:type="spellStart"/>
+      <w:r>
+        <w:t>AppComponent</w:t>
+      </w:r>
+      <w:proofErr w:type="spellEnd"/>
+      <w:r>
+        <w:t xml:space="preserve"> component as the top-level component.</w:t>
+      </w:r>
       <w:bookmarkStart w:id="0" w:name="_GoBack"/>
       <w:bookmarkEnd w:id="0"/>
     </w:p>
@@ -266,8 +1281,8 @@
 </file>
 
 <file path=word/numbering.xml><?xml version="1.0" encoding="utf-8"?>
-<w:numbering xmlns:wpc="http://schemas.microsoft.com/office/word/2010/wordprocessingCanvas" xmlns:mc="http://schemas.openxmlformats.org/markup-compatibility/2006" xmlns:o="urn:schemas-microsoft-com:office:office" xmlns:r="http://schemas.openxmlformats.org/officeDocument/2006/relationships" xmlns:m="http://schemas.openxmlformats.org/officeDocument/2006/math" xmlns:v="urn:schemas-microsoft-com:vml" xmlns:wp14="http://schemas.microsoft.com/office/word/2010/wordprocessingDrawing" xmlns:wp="http://schemas.openxmlformats.org/drawingml/2006/wordprocessingDrawing" xmlns:w10="urn:schemas-microsoft-com:office:word" xmlns:w="http://schemas.openxmlformats.org/wordprocessingml/2006/main" xmlns:w14="http://schemas.microsoft.com/office/word/2010/wordml" xmlns:w15="http://schemas.microsoft.com/office/word/2012/wordml" xmlns:wpg="http://schemas.microsoft.com/office/word/2010/wordprocessingGroup" xmlns:wpi="http://schemas.microsoft.com/office/word/2010/wordprocessingInk" xmlns:wne="http://schemas.microsoft.com/office/word/2006/wordml" xmlns:wps="http://schemas.microsoft.com/office/word/2010/wordprocessingShape" mc:Ignorable="w14 w15 wp14">
-  <w:abstractNum w:abstractNumId="0">
+<w:numbering xmlns:wpc="http://schemas.microsoft.com/office/word/2010/wordprocessingCanvas" xmlns:cx="http://schemas.microsoft.com/office/drawing/2014/chartex" xmlns:cx1="http://schemas.microsoft.com/office/drawing/2015/9/8/chartex" xmlns:mc="http://schemas.openxmlformats.org/markup-compatibility/2006" xmlns:o="urn:schemas-microsoft-com:office:office" xmlns:r="http://schemas.openxmlformats.org/officeDocument/2006/relationships" xmlns:m="http://schemas.openxmlformats.org/officeDocument/2006/math" xmlns:v="urn:schemas-microsoft-com:vml" xmlns:wp14="http://schemas.microsoft.com/office/word/2010/wordprocessingDrawing" xmlns:wp="http://schemas.openxmlformats.org/drawingml/2006/wordprocessingDrawing" xmlns:w10="urn:schemas-microsoft-com:office:word" xmlns:w="http://schemas.openxmlformats.org/wordprocessingml/2006/main" xmlns:w14="http://schemas.microsoft.com/office/word/2010/wordml" xmlns:w15="http://schemas.microsoft.com/office/word/2012/wordml" xmlns:w16se="http://schemas.microsoft.com/office/word/2015/wordml/symex" xmlns:wpg="http://schemas.microsoft.com/office/word/2010/wordprocessingGroup" xmlns:wpi="http://schemas.microsoft.com/office/word/2010/wordprocessingInk" xmlns:wne="http://schemas.microsoft.com/office/word/2006/wordml" xmlns:wps="http://schemas.microsoft.com/office/word/2010/wordprocessingShape" mc:Ignorable="w14 w15 w16se wp14">
+  <w:abstractNum w:abstractNumId="0" w15:restartNumberingAfterBreak="0">
     <w:nsid w:val="76E0423D"/>
     <w:multiLevelType w:val="hybridMultilevel"/>
     <w:tmpl w:val="12C46F46"/>
@@ -363,7 +1378,7 @@
 </file>
 
 <file path=word/styles.xml><?xml version="1.0" encoding="utf-8"?>
-<w:styles xmlns:mc="http://schemas.openxmlformats.org/markup-compatibility/2006" xmlns:r="http://schemas.openxmlformats.org/officeDocument/2006/relationships" xmlns:w="http://schemas.openxmlformats.org/wordprocessingml/2006/main" xmlns:w14="http://schemas.microsoft.com/office/word/2010/wordml" xmlns:w15="http://schemas.microsoft.com/office/word/2012/wordml" mc:Ignorable="w14 w15">
+<w:styles xmlns:mc="http://schemas.openxmlformats.org/markup-compatibility/2006" xmlns:r="http://schemas.openxmlformats.org/officeDocument/2006/relationships" xmlns:w="http://schemas.openxmlformats.org/wordprocessingml/2006/main" xmlns:w14="http://schemas.microsoft.com/office/word/2010/wordml" xmlns:w15="http://schemas.microsoft.com/office/word/2012/wordml" xmlns:w16se="http://schemas.microsoft.com/office/word/2015/wordml/symex" mc:Ignorable="w14 w15 w16se">
   <w:docDefaults>
     <w:rPrDefault>
       <w:rPr>
@@ -799,6 +1814,28 @@
       <w:szCs w:val="26"/>
     </w:rPr>
   </w:style>
+  <w:style w:type="paragraph" w:styleId="Heading3">
+    <w:name w:val="heading 3"/>
+    <w:basedOn w:val="Normal"/>
+    <w:next w:val="Normal"/>
+    <w:link w:val="Heading3Char"/>
+    <w:uiPriority w:val="9"/>
+    <w:unhideWhenUsed/>
+    <w:qFormat/>
+    <w:rsid w:val="003F47E8"/>
+    <w:pPr>
+      <w:keepNext/>
+      <w:keepLines/>
+      <w:spacing w:before="40" w:after="0"/>
+      <w:outlineLvl w:val="2"/>
+    </w:pPr>
+    <w:rPr>
+      <w:rFonts w:asciiTheme="majorHAnsi" w:eastAsiaTheme="majorEastAsia" w:hAnsiTheme="majorHAnsi" w:cstheme="majorBidi"/>
+      <w:color w:val="243F60" w:themeColor="accent1" w:themeShade="7F"/>
+      <w:sz w:val="24"/>
+      <w:szCs w:val="24"/>
+    </w:rPr>
+  </w:style>
   <w:style w:type="character" w:default="1" w:styleId="DefaultParagraphFont">
     <w:name w:val="Default Paragraph Font"/>
     <w:uiPriority w:val="1"/>
@@ -906,6 +1943,19 @@
       <w:color w:val="365F91" w:themeColor="accent1" w:themeShade="BF"/>
       <w:sz w:val="26"/>
       <w:szCs w:val="26"/>
+    </w:rPr>
+  </w:style>
+  <w:style w:type="character" w:customStyle="1" w:styleId="Heading3Char">
+    <w:name w:val="Heading 3 Char"/>
+    <w:basedOn w:val="DefaultParagraphFont"/>
+    <w:link w:val="Heading3"/>
+    <w:uiPriority w:val="9"/>
+    <w:rsid w:val="003F47E8"/>
+    <w:rPr>
+      <w:rFonts w:asciiTheme="majorHAnsi" w:eastAsiaTheme="majorEastAsia" w:hAnsiTheme="majorHAnsi" w:cstheme="majorBidi"/>
+      <w:color w:val="243F60" w:themeColor="accent1" w:themeShade="7F"/>
+      <w:sz w:val="24"/>
+      <w:szCs w:val="24"/>
     </w:rPr>
   </w:style>
 </w:styles>

</xml_diff>